<commit_message>
Worked on manual and the committee update in transient.
</commit_message>
<xml_diff>
--- a/Transient/Project_Summary.docx
+++ b/Transient/Project_Summary.docx
@@ -19,12 +19,6 @@
         <w:t xml:space="preserve"> </w:t>
       </w:r>
       <w:r>
-        <w:t xml:space="preserve">Project</w:t>
-      </w:r>
-      <w:r>
-        <w:t xml:space="preserve"> </w:t>
-      </w:r>
-      <w:r>
         <w:t xml:space="preserve">Progress</w:t>
       </w:r>
     </w:p>
@@ -44,6 +38,42 @@
         <w:t xml:space="preserve">12/29/2020</w:t>
       </w:r>
     </w:p>
+    <w:sdt>
+      <w:sdtPr>
+        <w:docPartObj>
+          <w:docPartGallery w:val="Table of Contents"/>
+          <w:docPartUnique/>
+        </w:docPartObj>
+      </w:sdtPr>
+      <w:sdtContent>
+        <w:p>
+          <w:pPr>
+            <w:pStyle w:val="TOCHeading"/>
+          </w:pPr>
+          <w:r>
+            <w:t xml:space="preserve">Table of Contents</w:t>
+          </w:r>
+        </w:p>
+        <w:p>
+          <w:r>
+            <w:fldChar w:fldCharType="begin" w:dirty="true"/>
+            <w:instrText xml:space="preserve">TOC \o "1-2" \h \z \u</w:instrText>
+            <w:fldChar w:fldCharType="separate"/>
+            <w:fldChar w:fldCharType="end"/>
+          </w:r>
+        </w:p>
+      </w:sdtContent>
+    </w:sdt>
+    <w:p>
+      <w:pPr>
+        <w:pStyle w:val="Heading2"/>
+      </w:pPr>
+      <w:bookmarkStart w:id="20" w:name="project-progress"/>
+      <w:r>
+        <w:t xml:space="preserve">Project Progress</w:t>
+      </w:r>
+      <w:bookmarkEnd w:id="20"/>
+    </w:p>
     <w:p>
       <w:pPr>
         <w:pStyle w:val="FirstParagraph"/>
@@ -127,15 +157,230 @@
         <w:pStyle w:val="CaptionedFigure"/>
       </w:pPr>
       <w:r>
+        <w:drawing>
+          <wp:inline>
+            <wp:extent cx="5334000" cy="2956192"/>
+            <wp:effectExtent b="0" l="0" r="0" t="0"/>
+            <wp:docPr descr="Workflow showing calibration proccess of hydrological sub-module." title="" id="1" name="Picture"/>
+            <a:graphic>
+              <a:graphicData uri="http://schemas.openxmlformats.org/drawingml/2006/picture">
+                <pic:pic>
+                  <pic:nvPicPr>
+                    <pic:cNvPr descr="Images/Hydro.png" id="0" name="Picture"/>
+                    <pic:cNvPicPr>
+                      <a:picLocks noChangeArrowheads="1" noChangeAspect="1"/>
+                    </pic:cNvPicPr>
+                  </pic:nvPicPr>
+                  <pic:blipFill>
+                    <a:blip r:embed="rId21"/>
+                    <a:stretch>
+                      <a:fillRect/>
+                    </a:stretch>
+                  </pic:blipFill>
+                  <pic:spPr bwMode="auto">
+                    <a:xfrm>
+                      <a:off x="0" y="0"/>
+                      <a:ext cx="5334000" cy="2956192"/>
+                    </a:xfrm>
+                    <a:prstGeom prst="rect">
+                      <a:avLst/>
+                    </a:prstGeom>
+                    <a:noFill/>
+                    <a:ln w="9525">
+                      <a:noFill/>
+                      <a:headEnd/>
+                      <a:tailEnd/>
+                    </a:ln>
+                  </pic:spPr>
+                </pic:pic>
+              </a:graphicData>
+            </a:graphic>
+          </wp:inline>
+        </w:drawing>
+      </w:r>
+    </w:p>
+    <w:p>
+      <w:pPr>
+        <w:pStyle w:val="ImageCaption"/>
+      </w:pPr>
+      <w:r>
         <w:t xml:space="preserve">Workflow showing calibration proccess of hydrological sub-module.</w:t>
       </w:r>
     </w:p>
     <w:p>
       <w:pPr>
+        <w:pStyle w:val="BodyText"/>
+      </w:pPr>
+      <w:r>
+        <w:t xml:space="preserve">2). Through fall and Deposition</w:t>
+      </w:r>
+    </w:p>
+    <w:p>
+      <w:pPr>
+        <w:pStyle w:val="BodyText"/>
+      </w:pPr>
+      <w:r>
+        <w:t xml:space="preserve">Little was known about throughfall concentrations within the range of interest. Nearby throughfall data</w:t>
+      </w:r>
+      <w:r>
+        <w:t xml:space="preserve"> </w:t>
+      </w:r>
+      <w:r>
+        <w:t xml:space="preserve">was confounded by site rain chemistry differences</w:t>
+      </w:r>
+      <w:r>
+        <w:t xml:space="preserve"> </w:t>
+      </w:r>
+      <w:r>
+        <w:t xml:space="preserve">(Sollins et al. 1980)</w:t>
+      </w:r>
+      <w:r>
+        <w:t xml:space="preserve">. I instead made no</w:t>
+      </w:r>
+      <w:r>
+        <w:t xml:space="preserve"> </w:t>
+      </w:r>
+      <w:r>
+        <w:t xml:space="preserve">assumptions about throughfall concentrations, except for</w:t>
+      </w:r>
+      <w:r>
+        <w:t xml:space="preserve"> </w:t>
+      </w:r>
+      <m:oMath>
+        <m:sSup>
+          <m:e>
+            <m:r>
+              <m:t>K</m:t>
+            </m:r>
+          </m:e>
+          <m:sup>
+            <m:r>
+              <m:t>+</m:t>
+            </m:r>
+          </m:sup>
+        </m:sSup>
+      </m:oMath>
+      <w:r>
+        <w:t xml:space="preserve">, which is generally known to leach in high</w:t>
+      </w:r>
+      <w:r>
+        <w:t xml:space="preserve"> </w:t>
+      </w:r>
+      <w:r>
+        <w:t xml:space="preserve">concentrations from leaf and needle surfaces</w:t>
+      </w:r>
+      <w:r>
+        <w:t xml:space="preserve"> </w:t>
+      </w:r>
+      <w:r>
+        <w:t xml:space="preserve">(Sollins et al. 1980; Tukey 1970)</w:t>
+      </w:r>
+      <w:r>
+        <w:t xml:space="preserve">.</w:t>
+      </w:r>
+    </w:p>
+    <w:p>
+      <w:pPr>
+        <w:pStyle w:val="BodyText"/>
+      </w:pPr>
+      <w:r>
+        <w:t xml:space="preserve">Similar to throughfall concentrations, little was known about Dry deposition of nutrient elements, I thus made no</w:t>
+      </w:r>
+      <w:r>
+        <w:t xml:space="preserve"> </w:t>
+      </w:r>
+      <w:r>
+        <w:t xml:space="preserve">assumptions about the input of nutrients from dry deposition.</w:t>
+      </w:r>
+    </w:p>
+    <w:p>
+      <w:pPr>
+        <w:pStyle w:val="BodyText"/>
+      </w:pPr>
+      <w:r>
+        <w:t xml:space="preserve">|Wet deposition data was taken from the National Atmospheric Deposition Progam’s wet deposition data taken for</w:t>
+      </w:r>
+      <w:r>
+        <w:t xml:space="preserve"> </w:t>
+      </w:r>
+      <w:r>
+        <w:t xml:space="preserve">the ALSEA OR02 site</w:t>
+      </w:r>
+      <w:r>
+        <w:t xml:space="preserve"> </w:t>
+      </w:r>
+      <w:r>
+        <w:t xml:space="preserve">(“National Atmospheric Deposition Program (NRSP-3).” 2020)</w:t>
+      </w:r>
+      <w:r>
+        <w:t xml:space="preserve">. Rainfall concentrations for the years of 2005-2006 were</w:t>
+      </w:r>
+      <w:r>
+        <w:t xml:space="preserve"> </w:t>
+      </w:r>
+      <w:r>
+        <w:t xml:space="preserve">used for the calibration of the model, and repeated over the length of the simulation for predictive simulations.</w:t>
+      </w:r>
+      <w:r>
+        <w:t xml:space="preserve"> </w:t>
+      </w:r>
+      <w:r>
+        <w:t xml:space="preserve">This was necessary as NADP monitoring for the ALSEA site stopped in 2007.</w:t>
+      </w:r>
+    </w:p>
+    <w:p>
+      <w:pPr>
+        <w:pStyle w:val="CaptionedFigure"/>
+      </w:pPr>
+      <w:r>
+        <w:drawing>
+          <wp:inline>
+            <wp:extent cx="5334000" cy="3666937"/>
+            <wp:effectExtent b="0" l="0" r="0" t="0"/>
+            <wp:docPr descr="Workflow showing calibration proccess of throughfall and deposition." title="" id="1" name="Picture"/>
+            <a:graphic>
+              <a:graphicData uri="http://schemas.openxmlformats.org/drawingml/2006/picture">
+                <pic:pic>
+                  <pic:nvPicPr>
+                    <pic:cNvPr descr="Images/THRU_DEP.png" id="0" name="Picture"/>
+                    <pic:cNvPicPr>
+                      <a:picLocks noChangeArrowheads="1" noChangeAspect="1"/>
+                    </pic:cNvPicPr>
+                  </pic:nvPicPr>
+                  <pic:blipFill>
+                    <a:blip r:embed="rId22"/>
+                    <a:stretch>
+                      <a:fillRect/>
+                    </a:stretch>
+                  </pic:blipFill>
+                  <pic:spPr bwMode="auto">
+                    <a:xfrm>
+                      <a:off x="0" y="0"/>
+                      <a:ext cx="5334000" cy="3666937"/>
+                    </a:xfrm>
+                    <a:prstGeom prst="rect">
+                      <a:avLst/>
+                    </a:prstGeom>
+                    <a:noFill/>
+                    <a:ln w="9525">
+                      <a:noFill/>
+                      <a:headEnd/>
+                      <a:tailEnd/>
+                    </a:ln>
+                  </pic:spPr>
+                </pic:pic>
+              </a:graphicData>
+            </a:graphic>
+          </wp:inline>
+        </w:drawing>
+      </w:r>
+    </w:p>
+    <w:p>
+      <w:pPr>
         <w:pStyle w:val="ImageCaption"/>
       </w:pPr>
       <w:r>
-        <w:t xml:space="preserve">Workflow showing calibration proccess of hydrological sub-module.</w:t>
+        <w:t xml:space="preserve">Workflow showing calibration proccess of throughfall and deposition.</w:t>
       </w:r>
     </w:p>
     <w:p>
@@ -143,7 +388,7 @@
         <w:pStyle w:val="BodyText"/>
       </w:pPr>
       <w:r>
-        <w:t xml:space="preserve">2). Through fall and Deposition</w:t>
+        <w:t xml:space="preserve">3). Soil Organic Matter</w:t>
       </w:r>
     </w:p>
     <w:p>
@@ -151,7 +396,34 @@
         <w:pStyle w:val="BodyText"/>
       </w:pPr>
       <w:r>
-        <w:t xml:space="preserve">3). Soil Organic Matter</w:t>
+        <w:t xml:space="preserve">Litter C pool and SOM C pool content was calibrated using decomposition parameters in the model. The litter</w:t>
+      </w:r>
+      <w:r>
+        <w:t xml:space="preserve"> </w:t>
+      </w:r>
+      <w:r>
+        <w:t xml:space="preserve">C pool was allowed to build up over time following data from</w:t>
+      </w:r>
+      <w:r>
+        <w:t xml:space="preserve"> </w:t>
+      </w:r>
+      <w:r>
+        <w:t xml:space="preserve">(Cole et al. 1995; Tarrant and Miller 1963; and Klopatek 2008)</w:t>
+      </w:r>
+      <w:r>
+        <w:t xml:space="preserve">.</w:t>
+      </w:r>
+      <w:r>
+        <w:t xml:space="preserve"> </w:t>
+      </w:r>
+      <w:r>
+        <w:t xml:space="preserve">The SOM C pool was kept stable over the initial short term calibration, the idea is to keep</w:t>
+      </w:r>
+      <w:r>
+        <w:t xml:space="preserve"> </w:t>
+      </w:r>
+      <w:r>
+        <w:t xml:space="preserve">SOM C stable over the entire simulation time period (~500 years).</w:t>
       </w:r>
     </w:p>
     <w:p>
@@ -159,11 +431,135 @@
         <w:pStyle w:val="BodyText"/>
       </w:pPr>
       <w:r>
+        <w:t xml:space="preserve">Once the SOM C and Litter C buildup matched observed trends and roughly aligned with</w:t>
+      </w:r>
+      <w:r>
+        <w:t xml:space="preserve"> </w:t>
+      </w:r>
+      <w:r>
+        <w:t xml:space="preserve">the known magnitude of C buildup, parameters were accepted.</w:t>
+      </w:r>
+    </w:p>
+    <w:p>
+      <w:pPr>
+        <w:pStyle w:val="CaptionedFigure"/>
+      </w:pPr>
+      <w:r>
+        <w:drawing>
+          <wp:inline>
+            <wp:extent cx="5334000" cy="2689521"/>
+            <wp:effectExtent b="0" l="0" r="0" t="0"/>
+            <wp:docPr descr="Workflow showing calibration proccess of prganic layers." title="" id="1" name="Picture"/>
+            <a:graphic>
+              <a:graphicData uri="http://schemas.openxmlformats.org/drawingml/2006/picture">
+                <pic:pic>
+                  <pic:nvPicPr>
+                    <pic:cNvPr descr="Images/OM_C.png" id="0" name="Picture"/>
+                    <pic:cNvPicPr>
+                      <a:picLocks noChangeArrowheads="1" noChangeAspect="1"/>
+                    </pic:cNvPicPr>
+                  </pic:nvPicPr>
+                  <pic:blipFill>
+                    <a:blip r:embed="rId23"/>
+                    <a:stretch>
+                      <a:fillRect/>
+                    </a:stretch>
+                  </pic:blipFill>
+                  <pic:spPr bwMode="auto">
+                    <a:xfrm>
+                      <a:off x="0" y="0"/>
+                      <a:ext cx="5334000" cy="2689521"/>
+                    </a:xfrm>
+                    <a:prstGeom prst="rect">
+                      <a:avLst/>
+                    </a:prstGeom>
+                    <a:noFill/>
+                    <a:ln w="9525">
+                      <a:noFill/>
+                      <a:headEnd/>
+                      <a:tailEnd/>
+                    </a:ln>
+                  </pic:spPr>
+                </pic:pic>
+              </a:graphicData>
+            </a:graphic>
+          </wp:inline>
+        </w:drawing>
+      </w:r>
+    </w:p>
+    <w:p>
+      <w:pPr>
+        <w:pStyle w:val="ImageCaption"/>
+      </w:pPr>
+      <w:r>
+        <w:t xml:space="preserve">Workflow showing calibration proccess of prganic layers.</w:t>
+      </w:r>
+    </w:p>
+    <w:p>
+      <w:pPr>
+        <w:pStyle w:val="BodyText"/>
+      </w:pPr>
+      <w:r>
         <w:t xml:space="preserve">4). Anion Calibration</w:t>
       </w:r>
     </w:p>
     <w:p>
       <w:pPr>
+        <w:pStyle w:val="CaptionedFigure"/>
+      </w:pPr>
+      <w:r>
+        <w:drawing>
+          <wp:inline>
+            <wp:extent cx="5334000" cy="3591607"/>
+            <wp:effectExtent b="0" l="0" r="0" t="0"/>
+            <wp:docPr descr="Workflow showing calibration proccess of anion concentrations." title="" id="1" name="Picture"/>
+            <a:graphic>
+              <a:graphicData uri="http://schemas.openxmlformats.org/drawingml/2006/picture">
+                <pic:pic>
+                  <pic:nvPicPr>
+                    <pic:cNvPr descr="Images/Anions.png" id="0" name="Picture"/>
+                    <pic:cNvPicPr>
+                      <a:picLocks noChangeArrowheads="1" noChangeAspect="1"/>
+                    </pic:cNvPicPr>
+                  </pic:nvPicPr>
+                  <pic:blipFill>
+                    <a:blip r:embed="rId24"/>
+                    <a:stretch>
+                      <a:fillRect/>
+                    </a:stretch>
+                  </pic:blipFill>
+                  <pic:spPr bwMode="auto">
+                    <a:xfrm>
+                      <a:off x="0" y="0"/>
+                      <a:ext cx="5334000" cy="3591607"/>
+                    </a:xfrm>
+                    <a:prstGeom prst="rect">
+                      <a:avLst/>
+                    </a:prstGeom>
+                    <a:noFill/>
+                    <a:ln w="9525">
+                      <a:noFill/>
+                      <a:headEnd/>
+                      <a:tailEnd/>
+                    </a:ln>
+                  </pic:spPr>
+                </pic:pic>
+              </a:graphicData>
+            </a:graphic>
+          </wp:inline>
+        </w:drawing>
+      </w:r>
+    </w:p>
+    <w:p>
+      <w:pPr>
+        <w:pStyle w:val="ImageCaption"/>
+      </w:pPr>
+      <w:r>
+        <w:t xml:space="preserve">Workflow showing calibration proccess of anion concentrations.</w:t>
+      </w:r>
+    </w:p>
+    <w:p>
+      <w:pPr>
         <w:pStyle w:val="BodyText"/>
       </w:pPr>
       <w:r>
@@ -172,6 +568,61 @@
     </w:p>
     <w:p>
       <w:pPr>
+        <w:pStyle w:val="CaptionedFigure"/>
+      </w:pPr>
+      <w:r>
+        <w:drawing>
+          <wp:inline>
+            <wp:extent cx="5334000" cy="3276369"/>
+            <wp:effectExtent b="0" l="0" r="0" t="0"/>
+            <wp:docPr descr="Workflow showing calibration proccess of Cation concentrations." title="" id="1" name="Picture"/>
+            <a:graphic>
+              <a:graphicData uri="http://schemas.openxmlformats.org/drawingml/2006/picture">
+                <pic:pic>
+                  <pic:nvPicPr>
+                    <pic:cNvPr descr="Images/Cations.png" id="0" name="Picture"/>
+                    <pic:cNvPicPr>
+                      <a:picLocks noChangeArrowheads="1" noChangeAspect="1"/>
+                    </pic:cNvPicPr>
+                  </pic:nvPicPr>
+                  <pic:blipFill>
+                    <a:blip r:embed="rId25"/>
+                    <a:stretch>
+                      <a:fillRect/>
+                    </a:stretch>
+                  </pic:blipFill>
+                  <pic:spPr bwMode="auto">
+                    <a:xfrm>
+                      <a:off x="0" y="0"/>
+                      <a:ext cx="5334000" cy="3276369"/>
+                    </a:xfrm>
+                    <a:prstGeom prst="rect">
+                      <a:avLst/>
+                    </a:prstGeom>
+                    <a:noFill/>
+                    <a:ln w="9525">
+                      <a:noFill/>
+                      <a:headEnd/>
+                      <a:tailEnd/>
+                    </a:ln>
+                  </pic:spPr>
+                </pic:pic>
+              </a:graphicData>
+            </a:graphic>
+          </wp:inline>
+        </w:drawing>
+      </w:r>
+    </w:p>
+    <w:p>
+      <w:pPr>
+        <w:pStyle w:val="ImageCaption"/>
+      </w:pPr>
+      <w:r>
+        <w:t xml:space="preserve">Workflow showing calibration proccess of Cation concentrations.</w:t>
+      </w:r>
+    </w:p>
+    <w:p>
+      <w:pPr>
         <w:pStyle w:val="BodyText"/>
       </w:pPr>
       <w:r>
@@ -180,14 +631,97 @@
     </w:p>
     <w:p>
       <w:pPr>
-        <w:pStyle w:val="BodyText"/>
-      </w:pPr>
-      <w:r>
-        <w:t xml:space="preserve">#References</w:t>
-      </w:r>
-    </w:p>
-    <w:bookmarkStart w:id="23" w:name="refs"/>
-    <w:bookmarkStart w:id="21" w:name="X73bfd74495f3476d5fc127c6c77e2c7e0ddfa67"/>
+        <w:pStyle w:val="Heading2"/>
+      </w:pPr>
+      <w:bookmarkStart w:id="26" w:name="learning-outcomes-progress"/>
+      <w:r>
+        <w:t xml:space="preserve">Learning Outcomes Progress</w:t>
+      </w:r>
+      <w:bookmarkEnd w:id="26"/>
+    </w:p>
+    <w:p>
+      <w:pPr>
+        <w:pStyle w:val="Heading2"/>
+      </w:pPr>
+      <w:bookmarkStart w:id="27" w:name="references"/>
+      <w:r>
+        <w:t xml:space="preserve">References</w:t>
+      </w:r>
+      <w:bookmarkEnd w:id="27"/>
+    </w:p>
+    <w:bookmarkStart w:id="41" w:name="refs"/>
+    <w:bookmarkStart w:id="29" w:name="ref-coleComparisonCarbonAccumulation1995"/>
+    <w:p>
+      <w:pPr>
+        <w:pStyle w:val="Bibliography"/>
+      </w:pPr>
+      <w:r>
+        <w:t xml:space="preserve">Cole, Dale W., Jana E. Compton, R. L. Edmonds, Peter S. Homann, and H. Van Miegroet. 1995. “Comparison of Carbon Accumulation in Douglas Fir and Red Alder Forests.” In</w:t>
+      </w:r>
+      <w:r>
+        <w:t xml:space="preserve"> </w:t>
+      </w:r>
+      <w:r>
+        <w:rPr>
+          <w:i/>
+        </w:rPr>
+        <w:t xml:space="preserve">Carbon Forms and Functions in Forest Soils</w:t>
+      </w:r>
+      <w:r>
+        <w:t xml:space="preserve">, 527–46. John Wiley &amp; Sons, Ltd.</w:t>
+      </w:r>
+      <w:r>
+        <w:t xml:space="preserve"> </w:t>
+      </w:r>
+      <w:hyperlink r:id="rId28">
+        <w:r>
+          <w:rPr>
+            <w:rStyle w:val="Hyperlink"/>
+          </w:rPr>
+          <w:t xml:space="preserve">https://doi.org/10.2136/1995.carbonforms.c24</w:t>
+        </w:r>
+      </w:hyperlink>
+      <w:r>
+        <w:t xml:space="preserve">.</w:t>
+      </w:r>
+    </w:p>
+    <w:bookmarkEnd w:id="29"/>
+    <w:bookmarkStart w:id="30" w:name="X5ed645e88c4055b8457534ba15fad715e26ec8c"/>
+    <w:p>
+      <w:pPr>
+        <w:pStyle w:val="Bibliography"/>
+      </w:pPr>
+      <w:r>
+        <w:t xml:space="preserve">Klopatek, Jeffrey M. 2008. “Litter Decomposition Contrasts in Second- and Old-Growth Douglas-Fir Forests of the Pacific Northwest, USA.”</w:t>
+      </w:r>
+      <w:r>
+        <w:t xml:space="preserve"> </w:t>
+      </w:r>
+      <w:r>
+        <w:rPr>
+          <w:i/>
+        </w:rPr>
+        <w:t xml:space="preserve">Plant Ecology</w:t>
+      </w:r>
+      <w:r>
+        <w:t xml:space="preserve"> </w:t>
+      </w:r>
+      <w:r>
+        <w:t xml:space="preserve">196 (1): 123–33.</w:t>
+      </w:r>
+    </w:p>
+    <w:bookmarkEnd w:id="30"/>
+    <w:bookmarkStart w:id="31" w:name="ref-NationalAtmosphericDeposition2020a"/>
+    <w:p>
+      <w:pPr>
+        <w:pStyle w:val="Bibliography"/>
+      </w:pPr>
+      <w:r>
+        <w:t xml:space="preserve">“National Atmospheric Deposition Program (NRSP-3).” 2020.</w:t>
+      </w:r>
+    </w:p>
+    <w:bookmarkEnd w:id="31"/>
+    <w:bookmarkStart w:id="33" w:name="X73bfd74495f3476d5fc127c6c77e2c7e0ddfa67"/>
     <w:p>
       <w:pPr>
         <w:pStyle w:val="Bibliography"/>
@@ -213,7 +747,7 @@
       <w:r>
         <w:t xml:space="preserve"> </w:t>
       </w:r>
-      <w:hyperlink r:id="rId20">
+      <w:hyperlink r:id="rId32">
         <w:r>
           <w:rPr>
             <w:rStyle w:val="Hyperlink"/>
@@ -225,8 +759,8 @@
         <w:t xml:space="preserve">.</w:t>
       </w:r>
     </w:p>
-    <w:bookmarkEnd w:id="21"/>
-    <w:bookmarkStart w:id="22" w:name="ref-safleyPart651Appendix2009"/>
+    <w:bookmarkEnd w:id="33"/>
+    <w:bookmarkStart w:id="34" w:name="ref-safleyPart651Appendix2009"/>
     <w:p>
       <w:pPr>
         <w:pStyle w:val="Bibliography"/>
@@ -247,8 +781,125 @@
         <w:t xml:space="preserve">. United States Department of Agriculture, NRCS.</w:t>
       </w:r>
     </w:p>
-    <w:bookmarkEnd w:id="22"/>
-    <w:bookmarkEnd w:id="23"/>
+    <w:bookmarkEnd w:id="34"/>
+    <w:bookmarkStart w:id="36" w:name="ref-sollinsInternalElementCycles1980"/>
+    <w:p>
+      <w:pPr>
+        <w:pStyle w:val="Bibliography"/>
+      </w:pPr>
+      <w:r>
+        <w:t xml:space="preserve">Sollins, P., C. C. Grier, F. M. McCorison, K. Cromack, R. Fogel, and R. L. Fredriksen. 1980. “The Internal Element Cycles of an Old-Growth Douglas-Fir Ecosystem in Western Oregon.”</w:t>
+      </w:r>
+      <w:r>
+        <w:t xml:space="preserve"> </w:t>
+      </w:r>
+      <w:r>
+        <w:rPr>
+          <w:i/>
+        </w:rPr>
+        <w:t xml:space="preserve">Ecological Monographs</w:t>
+      </w:r>
+      <w:r>
+        <w:t xml:space="preserve"> </w:t>
+      </w:r>
+      <w:r>
+        <w:t xml:space="preserve">50 (3): 261–85.</w:t>
+      </w:r>
+      <w:r>
+        <w:t xml:space="preserve"> </w:t>
+      </w:r>
+      <w:hyperlink r:id="rId35">
+        <w:r>
+          <w:rPr>
+            <w:rStyle w:val="Hyperlink"/>
+          </w:rPr>
+          <w:t xml:space="preserve">https://doi.org/10.2307/2937252</w:t>
+        </w:r>
+      </w:hyperlink>
+      <w:r>
+        <w:t xml:space="preserve">.</w:t>
+      </w:r>
+    </w:p>
+    <w:bookmarkEnd w:id="36"/>
+    <w:bookmarkStart w:id="38" w:name="ref-tarrantAccumulationOrganicMatter1963"/>
+    <w:p>
+      <w:pPr>
+        <w:pStyle w:val="Bibliography"/>
+      </w:pPr>
+      <w:r>
+        <w:t xml:space="preserve">Tarrant, Robert F., and Richard E. Miller. 1963. “Accumulation of Organic Matter and Soil Nitrogen Beneath A Plantation of Red Alder and Douglas-Fir.”</w:t>
+      </w:r>
+      <w:r>
+        <w:t xml:space="preserve"> </w:t>
+      </w:r>
+      <w:r>
+        <w:rPr>
+          <w:i/>
+        </w:rPr>
+        <w:t xml:space="preserve">Soil Science Society of America Journal</w:t>
+      </w:r>
+      <w:r>
+        <w:t xml:space="preserve"> </w:t>
+      </w:r>
+      <w:r>
+        <w:t xml:space="preserve">27 (2): 231–34.</w:t>
+      </w:r>
+      <w:r>
+        <w:t xml:space="preserve"> </w:t>
+      </w:r>
+      <w:hyperlink r:id="rId37">
+        <w:r>
+          <w:rPr>
+            <w:rStyle w:val="Hyperlink"/>
+          </w:rPr>
+          <w:t xml:space="preserve">https://doi.org/10.2136/sssaj1963.03615995002700020041x</w:t>
+        </w:r>
+      </w:hyperlink>
+      <w:r>
+        <w:t xml:space="preserve">.</w:t>
+      </w:r>
+    </w:p>
+    <w:bookmarkEnd w:id="38"/>
+    <w:bookmarkStart w:id="40" w:name="ref-tukeyLeachingSubstancesPlants1970"/>
+    <w:p>
+      <w:pPr>
+        <w:pStyle w:val="Bibliography"/>
+      </w:pPr>
+      <w:r>
+        <w:t xml:space="preserve">Tukey, H B. 1970. “The Leaching of Substances from Plants.”</w:t>
+      </w:r>
+      <w:r>
+        <w:t xml:space="preserve"> </w:t>
+      </w:r>
+      <w:r>
+        <w:rPr>
+          <w:i/>
+        </w:rPr>
+        <w:t xml:space="preserve">Annual Review of Plant Physiology</w:t>
+      </w:r>
+      <w:r>
+        <w:t xml:space="preserve"> </w:t>
+      </w:r>
+      <w:r>
+        <w:t xml:space="preserve">21 (1): 305–24.</w:t>
+      </w:r>
+      <w:r>
+        <w:t xml:space="preserve"> </w:t>
+      </w:r>
+      <w:hyperlink r:id="rId39">
+        <w:r>
+          <w:rPr>
+            <w:rStyle w:val="Hyperlink"/>
+          </w:rPr>
+          <w:t xml:space="preserve">https://doi.org/10.1146/annurev.pp.21.060170.001513</w:t>
+        </w:r>
+      </w:hyperlink>
+      <w:r>
+        <w:t xml:space="preserve">.</w:t>
+      </w:r>
+    </w:p>
+    <w:bookmarkEnd w:id="40"/>
+    <w:bookmarkEnd w:id="41"/>
     <w:sectPr/>
   </w:body>
 </w:document>

</xml_diff>